<commit_message>
updated poster, added some refs to use for lock bits
</commit_message>
<xml_diff>
--- a/Poster Artifacts/Poster Ideas.docx
+++ b/Poster Artifacts/Poster Ideas.docx
@@ -1,12 +1,11 @@
 
 <file path=word/document.xml><?xml version="1.0" encoding="utf-8"?>
-<w:document xmlns:wpc="http://schemas.microsoft.com/office/word/2010/wordprocessingCanvas" xmlns:cx="http://schemas.microsoft.com/office/drawing/2014/chartex" xmlns:cx1="http://schemas.microsoft.com/office/drawing/2015/9/8/chartex" xmlns:cx2="http://schemas.microsoft.com/office/drawing/2015/10/21/chartex" xmlns:mc="http://schemas.openxmlformats.org/markup-compatibility/2006" xmlns:o="urn:schemas-microsoft-com:office:office" xmlns:r="http://schemas.openxmlformats.org/officeDocument/2006/relationships" xmlns:m="http://schemas.openxmlformats.org/officeDocument/2006/math" xmlns:v="urn:schemas-microsoft-com:vml" xmlns:wp14="http://schemas.microsoft.com/office/word/2010/wordprocessingDrawing" xmlns:wp="http://schemas.openxmlformats.org/drawingml/2006/wordprocessingDrawing" xmlns:w10="urn:schemas-microsoft-com:office:word" xmlns:w="http://schemas.openxmlformats.org/wordprocessingml/2006/main" xmlns:w14="http://schemas.microsoft.com/office/word/2010/wordml" xmlns:w15="http://schemas.microsoft.com/office/word/2012/wordml" xmlns:w16se="http://schemas.microsoft.com/office/word/2015/wordml/symex" xmlns:wpg="http://schemas.microsoft.com/office/word/2010/wordprocessingGroup" xmlns:wpi="http://schemas.microsoft.com/office/word/2010/wordprocessingInk" xmlns:wne="http://schemas.microsoft.com/office/word/2006/wordml" xmlns:wps="http://schemas.microsoft.com/office/word/2010/wordprocessingShape" mc:Ignorable="w14 w15 w16se wp14">
+<w:document xmlns:wpc="http://schemas.microsoft.com/office/word/2010/wordprocessingCanvas" xmlns:cx="http://schemas.microsoft.com/office/drawing/2014/chartex" xmlns:cx1="http://schemas.microsoft.com/office/drawing/2015/9/8/chartex" xmlns:cx2="http://schemas.microsoft.com/office/drawing/2015/10/21/chartex" xmlns:cx3="http://schemas.microsoft.com/office/drawing/2016/5/9/chartex" xmlns:cx4="http://schemas.microsoft.com/office/drawing/2016/5/10/chartex" xmlns:cx5="http://schemas.microsoft.com/office/drawing/2016/5/11/chartex" xmlns:mc="http://schemas.openxmlformats.org/markup-compatibility/2006" xmlns:o="urn:schemas-microsoft-com:office:office" xmlns:r="http://schemas.openxmlformats.org/officeDocument/2006/relationships" xmlns:m="http://schemas.openxmlformats.org/officeDocument/2006/math" xmlns:v="urn:schemas-microsoft-com:vml" xmlns:wp14="http://schemas.microsoft.com/office/word/2010/wordprocessingDrawing" xmlns:wp="http://schemas.openxmlformats.org/drawingml/2006/wordprocessingDrawing" xmlns:w10="urn:schemas-microsoft-com:office:word" xmlns:w="http://schemas.openxmlformats.org/wordprocessingml/2006/main" xmlns:w14="http://schemas.microsoft.com/office/word/2010/wordml" xmlns:w15="http://schemas.microsoft.com/office/word/2012/wordml" xmlns:w16se="http://schemas.microsoft.com/office/word/2015/wordml/symex" xmlns:wpg="http://schemas.microsoft.com/office/word/2010/wordprocessingGroup" xmlns:wpi="http://schemas.microsoft.com/office/word/2010/wordprocessingInk" xmlns:wne="http://schemas.microsoft.com/office/word/2006/wordml" xmlns:wps="http://schemas.microsoft.com/office/word/2010/wordprocessingShape" mc:Ignorable="w14 w15 w16se wp14">
   <w:body>
     <w:p>
       <w:r>
         <w:rPr>
           <w:noProof/>
-          <w:lang w:eastAsia="ja-JP"/>
         </w:rPr>
         <w:drawing>
           <wp:inline distT="0" distB="0" distL="0" distR="0" wp14:anchorId="1BD606DF" wp14:editId="7CD261FD">
@@ -26,7 +25,7 @@
                     </pic:cNvPicPr>
                   </pic:nvPicPr>
                   <pic:blipFill>
-                    <a:blip r:embed="rId4">
+                    <a:blip r:embed="rId5">
                       <a:extLst>
                         <a:ext uri="{28A0092B-C50C-407E-A947-70E740481C1C}">
                           <a14:useLocalDpi xmlns:a14="http://schemas.microsoft.com/office/drawing/2010/main" val="0"/>
@@ -109,23 +108,1287 @@
         <w:t>Place tag on poster to allow viewers to go to site.</w:t>
       </w:r>
     </w:p>
+    <w:p>
+      <w:r>
+        <w:t>_</w:t>
+      </w:r>
+    </w:p>
+    <w:p>
+      <w:pPr>
+        <w:pStyle w:val="ListParagraph"/>
+        <w:numPr>
+          <w:ilvl w:val="0"/>
+          <w:numId w:val="1"/>
+        </w:numPr>
+      </w:pPr>
+      <w:r>
+        <w:t>Offer simple 5 question quiz about NFC.</w:t>
+      </w:r>
+    </w:p>
+    <w:p>
+      <w:pPr>
+        <w:pStyle w:val="ListParagraph"/>
+        <w:numPr>
+          <w:ilvl w:val="0"/>
+          <w:numId w:val="1"/>
+        </w:numPr>
+      </w:pPr>
+      <w:r>
+        <w:t xml:space="preserve">Start phone app showing </w:t>
+      </w:r>
+      <w:r>
+        <w:t>“</w:t>
+      </w:r>
+      <w:r>
+        <w:t xml:space="preserve">touch phone to </w:t>
+      </w:r>
+      <w:proofErr w:type="spellStart"/>
+      <w:r>
+        <w:t>nfc</w:t>
+      </w:r>
+      <w:proofErr w:type="spellEnd"/>
+      <w:r>
+        <w:t xml:space="preserve"> tag to begin</w:t>
+      </w:r>
+      <w:r>
+        <w:t>”</w:t>
+      </w:r>
+      <w:r>
+        <w:t xml:space="preserve"> screen</w:t>
+      </w:r>
+    </w:p>
+    <w:p>
+      <w:pPr>
+        <w:pStyle w:val="ListParagraph"/>
+        <w:numPr>
+          <w:ilvl w:val="0"/>
+          <w:numId w:val="1"/>
+        </w:numPr>
+      </w:pPr>
+      <w:r>
+        <w:t>User touches tag 1</w:t>
+      </w:r>
+    </w:p>
+    <w:p>
+      <w:pPr>
+        <w:pStyle w:val="ListParagraph"/>
+        <w:numPr>
+          <w:ilvl w:val="0"/>
+          <w:numId w:val="1"/>
+        </w:numPr>
+      </w:pPr>
+      <w:r>
+        <w:t xml:space="preserve">Show question 1 in app. </w:t>
+      </w:r>
+    </w:p>
+    <w:p>
+      <w:pPr>
+        <w:pStyle w:val="ListParagraph"/>
+        <w:numPr>
+          <w:ilvl w:val="0"/>
+          <w:numId w:val="1"/>
+        </w:numPr>
+      </w:pPr>
+      <w:r>
+        <w:t xml:space="preserve">User selects </w:t>
+      </w:r>
+      <w:r>
+        <w:t xml:space="preserve">answer. Tell user to touch tag to </w:t>
+      </w:r>
+      <w:proofErr w:type="spellStart"/>
+      <w:r>
+        <w:t>ABCorD</w:t>
+      </w:r>
+      <w:proofErr w:type="spellEnd"/>
+      <w:r>
+        <w:t xml:space="preserve"> labeled tag</w:t>
+      </w:r>
+      <w:r>
+        <w:t xml:space="preserve"> to submit.</w:t>
+      </w:r>
+    </w:p>
+    <w:p>
+      <w:pPr>
+        <w:pStyle w:val="ListParagraph"/>
+        <w:numPr>
+          <w:ilvl w:val="0"/>
+          <w:numId w:val="1"/>
+        </w:numPr>
+      </w:pPr>
+      <w:r>
+        <w:t xml:space="preserve">If </w:t>
+      </w:r>
+      <w:r>
+        <w:t xml:space="preserve">tag </w:t>
+      </w:r>
+      <w:r>
+        <w:t xml:space="preserve">selection </w:t>
+      </w:r>
+      <w:r>
+        <w:t>matches app answer,</w:t>
+      </w:r>
+      <w:r>
+        <w:t xml:space="preserve"> show message and first letter of final answer.</w:t>
+      </w:r>
+    </w:p>
+    <w:p>
+      <w:pPr>
+        <w:pStyle w:val="ListParagraph"/>
+        <w:numPr>
+          <w:ilvl w:val="0"/>
+          <w:numId w:val="1"/>
+        </w:numPr>
+      </w:pPr>
+      <w:r>
+        <w:t>If does not match tell user to make another selection.</w:t>
+      </w:r>
+    </w:p>
+    <w:p>
+      <w:pPr>
+        <w:pStyle w:val="ListParagraph"/>
+        <w:numPr>
+          <w:ilvl w:val="0"/>
+          <w:numId w:val="1"/>
+        </w:numPr>
+      </w:pPr>
+      <w:r>
+        <w:t xml:space="preserve">When correct, tell user to </w:t>
+      </w:r>
+      <w:r>
+        <w:t>tap button for next question</w:t>
+      </w:r>
+      <w:r>
+        <w:t xml:space="preserve">. App should only </w:t>
+      </w:r>
+      <w:r>
+        <w:t>react to tag touch when question showing.</w:t>
+      </w:r>
+    </w:p>
+    <w:p>
+      <w:pPr>
+        <w:pStyle w:val="ListParagraph"/>
+        <w:numPr>
+          <w:ilvl w:val="0"/>
+          <w:numId w:val="1"/>
+        </w:numPr>
+      </w:pPr>
+      <w:r>
+        <w:t>A</w:t>
+      </w:r>
+      <w:r>
+        <w:t>fter 4</w:t>
+      </w:r>
+      <w:r>
+        <w:rPr>
+          <w:vertAlign w:val="superscript"/>
+        </w:rPr>
+        <w:t>th</w:t>
+      </w:r>
+      <w:r>
+        <w:t xml:space="preserve"> correct answer screen</w:t>
+      </w:r>
+      <w:r>
+        <w:t>, ask final question and allow user to type final answer NDEF and touch final tag.</w:t>
+      </w:r>
+      <w:r>
+        <w:t xml:space="preserve"> If any other tag touched, show message to touch last tag to submit.</w:t>
+      </w:r>
+    </w:p>
+    <w:p>
+      <w:pPr>
+        <w:pStyle w:val="ListParagraph"/>
+        <w:numPr>
+          <w:ilvl w:val="0"/>
+          <w:numId w:val="1"/>
+        </w:numPr>
+      </w:pPr>
+      <w:r>
+        <w:t>Show correct or incorrect screen.</w:t>
+      </w:r>
+    </w:p>
+    <w:p>
+      <w:r>
+        <w:t>Q1: What does NFC stand for?</w:t>
+      </w:r>
+      <w:r>
+        <w:br/>
+        <w:t xml:space="preserve">Q2: </w:t>
+      </w:r>
+      <w:r>
+        <w:t>Type 2 Tags, like the ones you see here, have</w:t>
+      </w:r>
+      <w:r>
+        <w:t xml:space="preserve"> memory structure</w:t>
+      </w:r>
+      <w:r>
+        <w:t>s</w:t>
+      </w:r>
+      <w:r>
+        <w:t xml:space="preserve"> divided in</w:t>
+      </w:r>
+      <w:r>
+        <w:t>to blocks. How many bytes make up one block?</w:t>
+      </w:r>
+      <w:r>
+        <w:br/>
+        <w:t>Q3:</w:t>
+      </w:r>
+      <w:r>
+        <w:br/>
+        <w:t>Q4:</w:t>
+      </w:r>
+      <w:r>
+        <w:br/>
+        <w:t>Q5: If you answered all 4 questions correctly, you have unlocked the answer to this final question: What is the standardized data format used to exchange information between NFC devices and NFC tags?</w:t>
+      </w:r>
+    </w:p>
     <w:p/>
     <w:p>
       <w:r>
-        <w:t>0000000000000000000000000000000000000000000000000000000000000000000000000000000000000000000000000000000000000000000000000000000000000000000000000000000000000000000000</w:t>
-      </w:r>
-      <w:r>
-        <w:t>0000000000000000000000000000000000000000000000000000000000000000000000000000000000000000000000000000000000000000000000000000000000000000000000000000000000000000000000000000000000000000000000000000000000000000000000000000000000000000000000000000000000000000000000000000000000000000000000000000000000000000000000000000000000000000000000000000000000000000000000000000000000000000000000000000000000000000000000000000000000000000000000000000000000000000000</w:t>
+        <w:lastRenderedPageBreak/>
+        <w:t>000000000000000000000000000000000000000000000000000000000000000000000000000000000000000000000000000000000000000000000000000000000000000000000000000000000000000000000000000000000000000000000000000000000000000000000000000000000000000000000000000000000000000000000000000000000000000000000000000000000000000000000000000000000000000000000000000000000000000000000000000000000000000000000000000000000000000000000000000000000000000000000000000000000000000000000000000000000000000000000000000000000000000000000000000000000000000000000000000000000000000000000000000000000000000000000000000000000000000000000000000000000000000000000000000000000000000000000000000000000000000000000000000000000000000000000000000000000000000000000000000000000000000000000000000000000000000000000000000000000000000000000000000000000000000000000000000000000000000000000000000000000000000000000000000000000000000000000000000000000000000000000000000000000000000000000000000000000000000000000000000000000000000000000000000000000000000000000000000000000000000000000000000000000000000000000000000000000000000000000000000000000000000000000000000000000000000000000000000000000000000000000000</w:t>
+      </w:r>
+    </w:p>
+    <w:p>
+      <w:r>
+        <w:t xml:space="preserve">AA </w:t>
+      </w:r>
+      <w:proofErr w:type="spellStart"/>
+      <w:r>
+        <w:t>AA</w:t>
+      </w:r>
+      <w:proofErr w:type="spellEnd"/>
+      <w:r>
+        <w:t xml:space="preserve"> </w:t>
+      </w:r>
+      <w:proofErr w:type="spellStart"/>
+      <w:r>
+        <w:t>AA</w:t>
+      </w:r>
+      <w:proofErr w:type="spellEnd"/>
+      <w:r>
+        <w:t xml:space="preserve"> </w:t>
+      </w:r>
+      <w:proofErr w:type="spellStart"/>
+      <w:r>
+        <w:t>AA</w:t>
+      </w:r>
+      <w:proofErr w:type="spellEnd"/>
+      <w:r>
+        <w:t xml:space="preserve"> </w:t>
+      </w:r>
+      <w:proofErr w:type="spellStart"/>
+      <w:r>
+        <w:t>AA</w:t>
+      </w:r>
+      <w:proofErr w:type="spellEnd"/>
+      <w:r>
+        <w:t xml:space="preserve"> </w:t>
+      </w:r>
+      <w:proofErr w:type="spellStart"/>
+      <w:r>
+        <w:t>AA</w:t>
+      </w:r>
+      <w:proofErr w:type="spellEnd"/>
+      <w:r>
+        <w:t xml:space="preserve"> </w:t>
+      </w:r>
+      <w:proofErr w:type="spellStart"/>
+      <w:r>
+        <w:t>AA</w:t>
+      </w:r>
+      <w:proofErr w:type="spellEnd"/>
+      <w:r>
+        <w:t xml:space="preserve"> </w:t>
+      </w:r>
+      <w:proofErr w:type="spellStart"/>
+      <w:r>
+        <w:t>AA</w:t>
+      </w:r>
+      <w:proofErr w:type="spellEnd"/>
+      <w:r>
+        <w:t xml:space="preserve"> </w:t>
+      </w:r>
+      <w:proofErr w:type="spellStart"/>
+      <w:r>
+        <w:t>AA</w:t>
+      </w:r>
+      <w:proofErr w:type="spellEnd"/>
+      <w:r>
+        <w:t xml:space="preserve"> </w:t>
+      </w:r>
+      <w:proofErr w:type="spellStart"/>
+      <w:r>
+        <w:t>AA</w:t>
+      </w:r>
+      <w:proofErr w:type="spellEnd"/>
+      <w:r>
+        <w:t xml:space="preserve"> </w:t>
+      </w:r>
+      <w:proofErr w:type="spellStart"/>
+      <w:r>
+        <w:t>AA</w:t>
+      </w:r>
+      <w:proofErr w:type="spellEnd"/>
+      <w:r>
+        <w:t xml:space="preserve"> </w:t>
+      </w:r>
+      <w:proofErr w:type="spellStart"/>
+      <w:r>
+        <w:t>AA</w:t>
+      </w:r>
+      <w:proofErr w:type="spellEnd"/>
+      <w:r>
+        <w:t xml:space="preserve"> </w:t>
+      </w:r>
+      <w:proofErr w:type="spellStart"/>
+      <w:r>
+        <w:t>AA</w:t>
+      </w:r>
+      <w:proofErr w:type="spellEnd"/>
+      <w:r>
+        <w:t xml:space="preserve"> </w:t>
+      </w:r>
+      <w:proofErr w:type="spellStart"/>
+      <w:r>
+        <w:t>AA</w:t>
+      </w:r>
+      <w:proofErr w:type="spellEnd"/>
+      <w:r>
+        <w:t xml:space="preserve"> </w:t>
+      </w:r>
+      <w:proofErr w:type="spellStart"/>
+      <w:r>
+        <w:t>AA</w:t>
+      </w:r>
+      <w:proofErr w:type="spellEnd"/>
+      <w:r>
+        <w:t xml:space="preserve"> </w:t>
+      </w:r>
+      <w:proofErr w:type="spellStart"/>
+      <w:r>
+        <w:t>AA</w:t>
+      </w:r>
+      <w:proofErr w:type="spellEnd"/>
+      <w:r>
+        <w:t xml:space="preserve"> </w:t>
+      </w:r>
+      <w:proofErr w:type="spellStart"/>
+      <w:r>
+        <w:t>AA</w:t>
+      </w:r>
+      <w:proofErr w:type="spellEnd"/>
+      <w:r>
+        <w:t xml:space="preserve"> </w:t>
+      </w:r>
+      <w:proofErr w:type="spellStart"/>
+      <w:r>
+        <w:t>AA</w:t>
+      </w:r>
+      <w:proofErr w:type="spellEnd"/>
+      <w:r>
+        <w:t xml:space="preserve"> </w:t>
+      </w:r>
+      <w:proofErr w:type="spellStart"/>
+      <w:r>
+        <w:t>AA</w:t>
+      </w:r>
+      <w:proofErr w:type="spellEnd"/>
+      <w:r>
+        <w:t xml:space="preserve"> </w:t>
+      </w:r>
+      <w:proofErr w:type="spellStart"/>
+      <w:r>
+        <w:t>AA</w:t>
+      </w:r>
+      <w:proofErr w:type="spellEnd"/>
+      <w:r>
+        <w:t xml:space="preserve"> </w:t>
+      </w:r>
+      <w:proofErr w:type="spellStart"/>
+      <w:r>
+        <w:t>AA</w:t>
+      </w:r>
+      <w:proofErr w:type="spellEnd"/>
+      <w:r>
+        <w:t xml:space="preserve"> </w:t>
+      </w:r>
+      <w:proofErr w:type="spellStart"/>
+      <w:r>
+        <w:t>AA</w:t>
+      </w:r>
+      <w:proofErr w:type="spellEnd"/>
+      <w:r>
+        <w:t xml:space="preserve"> </w:t>
+      </w:r>
+      <w:proofErr w:type="spellStart"/>
+      <w:r>
+        <w:t>AA</w:t>
+      </w:r>
+      <w:proofErr w:type="spellEnd"/>
+      <w:r>
+        <w:t xml:space="preserve"> </w:t>
+      </w:r>
+      <w:proofErr w:type="spellStart"/>
+      <w:r>
+        <w:t>AA</w:t>
+      </w:r>
+      <w:proofErr w:type="spellEnd"/>
+      <w:r>
+        <w:t xml:space="preserve"> </w:t>
+      </w:r>
+      <w:proofErr w:type="spellStart"/>
+      <w:r>
+        <w:t>AA</w:t>
+      </w:r>
+      <w:proofErr w:type="spellEnd"/>
+      <w:r>
+        <w:t xml:space="preserve"> </w:t>
+      </w:r>
+      <w:proofErr w:type="spellStart"/>
+      <w:r>
+        <w:t>AA</w:t>
+      </w:r>
+      <w:proofErr w:type="spellEnd"/>
+      <w:r>
+        <w:t xml:space="preserve"> </w:t>
+      </w:r>
+      <w:proofErr w:type="spellStart"/>
+      <w:r>
+        <w:t>AA</w:t>
+      </w:r>
+      <w:proofErr w:type="spellEnd"/>
+      <w:r>
+        <w:t xml:space="preserve"> </w:t>
+      </w:r>
+      <w:proofErr w:type="spellStart"/>
+      <w:r>
+        <w:t>AA</w:t>
+      </w:r>
+      <w:proofErr w:type="spellEnd"/>
+      <w:r>
+        <w:t xml:space="preserve"> </w:t>
+      </w:r>
+      <w:proofErr w:type="spellStart"/>
+      <w:r>
+        <w:t>AA</w:t>
+      </w:r>
+      <w:proofErr w:type="spellEnd"/>
+      <w:r>
+        <w:t xml:space="preserve"> </w:t>
+      </w:r>
+      <w:proofErr w:type="spellStart"/>
+      <w:r>
+        <w:t>AA</w:t>
+      </w:r>
+      <w:proofErr w:type="spellEnd"/>
+      <w:r>
+        <w:t xml:space="preserve"> </w:t>
+      </w:r>
+      <w:proofErr w:type="spellStart"/>
+      <w:r>
+        <w:t>AA</w:t>
+      </w:r>
+      <w:proofErr w:type="spellEnd"/>
+      <w:r>
+        <w:t xml:space="preserve"> </w:t>
+      </w:r>
+      <w:proofErr w:type="spellStart"/>
+      <w:r>
+        <w:t>AA</w:t>
+      </w:r>
+      <w:proofErr w:type="spellEnd"/>
+      <w:r>
+        <w:t xml:space="preserve"> </w:t>
+      </w:r>
+      <w:proofErr w:type="spellStart"/>
+      <w:r>
+        <w:t>AA</w:t>
+      </w:r>
+      <w:proofErr w:type="spellEnd"/>
+      <w:r>
+        <w:t xml:space="preserve"> </w:t>
+      </w:r>
+      <w:proofErr w:type="spellStart"/>
+      <w:r>
+        <w:t>AA</w:t>
+      </w:r>
+      <w:proofErr w:type="spellEnd"/>
+      <w:r>
+        <w:t xml:space="preserve"> </w:t>
+      </w:r>
+      <w:proofErr w:type="spellStart"/>
+      <w:r>
+        <w:t>AA</w:t>
+      </w:r>
+      <w:proofErr w:type="spellEnd"/>
+      <w:r>
+        <w:t xml:space="preserve"> </w:t>
+      </w:r>
+      <w:proofErr w:type="spellStart"/>
+      <w:r>
+        <w:t>A</w:t>
       </w:r>
       <w:bookmarkStart w:id="0" w:name="_GoBack"/>
       <w:bookmarkEnd w:id="0"/>
       <w:r>
-        <w:t>000000000000000000000000000000000000000000000000000000000000000000000000000000000000000000000000000000000000000000000000000000000000000000000000000000000000000000000000000000000000000000000000000000000000000000000</w:t>
-      </w:r>
-      <w:r>
-        <w:t>0000000000000000000000000000000000000000000000000000000000000000000000000000000000000000000000000000000000000000000000000000000000000000000000000000000000000000000000000000000000000000000000000000000000000000000000000000000000000000000000000000000000000000000000000000000000000000000000000000000000000000000000000000000000</w:t>
-      </w:r>
+        <w:t>A</w:t>
+      </w:r>
+      <w:proofErr w:type="spellEnd"/>
+      <w:r>
+        <w:t xml:space="preserve"> </w:t>
+      </w:r>
+      <w:proofErr w:type="spellStart"/>
+      <w:r>
+        <w:t>AA</w:t>
+      </w:r>
+      <w:proofErr w:type="spellEnd"/>
+      <w:r>
+        <w:t xml:space="preserve"> </w:t>
+      </w:r>
+      <w:proofErr w:type="spellStart"/>
+      <w:r>
+        <w:t>AA</w:t>
+      </w:r>
+      <w:proofErr w:type="spellEnd"/>
+      <w:r>
+        <w:t xml:space="preserve"> </w:t>
+      </w:r>
+      <w:proofErr w:type="spellStart"/>
+      <w:r>
+        <w:t>AA</w:t>
+      </w:r>
+      <w:proofErr w:type="spellEnd"/>
+      <w:r>
+        <w:t xml:space="preserve"> </w:t>
+      </w:r>
+      <w:proofErr w:type="spellStart"/>
+      <w:r>
+        <w:t>AA</w:t>
+      </w:r>
+      <w:proofErr w:type="spellEnd"/>
+      <w:r>
+        <w:t xml:space="preserve"> </w:t>
+      </w:r>
+      <w:proofErr w:type="spellStart"/>
+      <w:r>
+        <w:t>AA</w:t>
+      </w:r>
+      <w:proofErr w:type="spellEnd"/>
+      <w:r>
+        <w:t xml:space="preserve"> </w:t>
+      </w:r>
+      <w:proofErr w:type="spellStart"/>
+      <w:r>
+        <w:t>AA</w:t>
+      </w:r>
+      <w:proofErr w:type="spellEnd"/>
+      <w:r>
+        <w:t xml:space="preserve"> </w:t>
+      </w:r>
+      <w:proofErr w:type="spellStart"/>
+      <w:r>
+        <w:t>AA</w:t>
+      </w:r>
+      <w:proofErr w:type="spellEnd"/>
+      <w:r>
+        <w:t xml:space="preserve"> </w:t>
+      </w:r>
+      <w:proofErr w:type="spellStart"/>
+      <w:r>
+        <w:t>AA</w:t>
+      </w:r>
+      <w:proofErr w:type="spellEnd"/>
+      <w:r>
+        <w:t xml:space="preserve"> </w:t>
+      </w:r>
+      <w:proofErr w:type="spellStart"/>
+      <w:r>
+        <w:t>AA</w:t>
+      </w:r>
+      <w:proofErr w:type="spellEnd"/>
+      <w:r>
+        <w:t xml:space="preserve"> </w:t>
+      </w:r>
+      <w:proofErr w:type="spellStart"/>
+      <w:r>
+        <w:t>AA</w:t>
+      </w:r>
+      <w:proofErr w:type="spellEnd"/>
+      <w:r>
+        <w:t xml:space="preserve"> </w:t>
+      </w:r>
+      <w:proofErr w:type="spellStart"/>
+      <w:r>
+        <w:t>AA</w:t>
+      </w:r>
+      <w:proofErr w:type="spellEnd"/>
+      <w:r>
+        <w:t xml:space="preserve"> </w:t>
+      </w:r>
+      <w:proofErr w:type="spellStart"/>
+      <w:r>
+        <w:t>AA</w:t>
+      </w:r>
+      <w:proofErr w:type="spellEnd"/>
+      <w:r>
+        <w:t xml:space="preserve"> </w:t>
+      </w:r>
+      <w:proofErr w:type="spellStart"/>
+      <w:r>
+        <w:t>AA</w:t>
+      </w:r>
+      <w:proofErr w:type="spellEnd"/>
+      <w:r>
+        <w:t xml:space="preserve"> </w:t>
+      </w:r>
+      <w:proofErr w:type="spellStart"/>
+      <w:r>
+        <w:t>AA</w:t>
+      </w:r>
+      <w:proofErr w:type="spellEnd"/>
+      <w:r>
+        <w:t xml:space="preserve"> </w:t>
+      </w:r>
+      <w:proofErr w:type="spellStart"/>
+      <w:r>
+        <w:t>AA</w:t>
+      </w:r>
+      <w:proofErr w:type="spellEnd"/>
+      <w:r>
+        <w:t xml:space="preserve"> </w:t>
+      </w:r>
+      <w:proofErr w:type="spellStart"/>
+      <w:r>
+        <w:t>AA</w:t>
+      </w:r>
+      <w:proofErr w:type="spellEnd"/>
+      <w:r>
+        <w:t xml:space="preserve"> </w:t>
+      </w:r>
+      <w:proofErr w:type="spellStart"/>
+      <w:r>
+        <w:t>AA</w:t>
+      </w:r>
+      <w:proofErr w:type="spellEnd"/>
+      <w:r>
+        <w:t xml:space="preserve"> </w:t>
+      </w:r>
+      <w:proofErr w:type="spellStart"/>
+      <w:r>
+        <w:t>AA</w:t>
+      </w:r>
+      <w:proofErr w:type="spellEnd"/>
+      <w:r>
+        <w:t xml:space="preserve"> </w:t>
+      </w:r>
+      <w:proofErr w:type="spellStart"/>
+      <w:r>
+        <w:t>AA</w:t>
+      </w:r>
+      <w:proofErr w:type="spellEnd"/>
+      <w:r>
+        <w:t xml:space="preserve"> </w:t>
+      </w:r>
+      <w:proofErr w:type="spellStart"/>
+      <w:r>
+        <w:t>AA</w:t>
+      </w:r>
+      <w:proofErr w:type="spellEnd"/>
+      <w:r>
+        <w:t xml:space="preserve"> </w:t>
+      </w:r>
+      <w:proofErr w:type="spellStart"/>
+      <w:r>
+        <w:t>AA</w:t>
+      </w:r>
+      <w:proofErr w:type="spellEnd"/>
+      <w:r>
+        <w:t xml:space="preserve"> </w:t>
+      </w:r>
+      <w:proofErr w:type="spellStart"/>
+      <w:r>
+        <w:t>AA</w:t>
+      </w:r>
+      <w:proofErr w:type="spellEnd"/>
+      <w:r>
+        <w:t xml:space="preserve"> </w:t>
+      </w:r>
+      <w:proofErr w:type="spellStart"/>
+      <w:r>
+        <w:t>AA</w:t>
+      </w:r>
+      <w:proofErr w:type="spellEnd"/>
+      <w:r>
+        <w:t xml:space="preserve"> </w:t>
+      </w:r>
+      <w:proofErr w:type="spellStart"/>
+      <w:r>
+        <w:t>AA</w:t>
+      </w:r>
+      <w:proofErr w:type="spellEnd"/>
+      <w:r>
+        <w:t xml:space="preserve"> </w:t>
+      </w:r>
+      <w:proofErr w:type="spellStart"/>
+      <w:r>
+        <w:t>AA</w:t>
+      </w:r>
+      <w:proofErr w:type="spellEnd"/>
+      <w:r>
+        <w:t xml:space="preserve"> </w:t>
+      </w:r>
+      <w:proofErr w:type="spellStart"/>
+      <w:r>
+        <w:t>AA</w:t>
+      </w:r>
+      <w:proofErr w:type="spellEnd"/>
+      <w:r>
+        <w:t xml:space="preserve"> </w:t>
+      </w:r>
+      <w:proofErr w:type="spellStart"/>
+      <w:r>
+        <w:t>AA</w:t>
+      </w:r>
+      <w:proofErr w:type="spellEnd"/>
+      <w:r>
+        <w:t xml:space="preserve"> </w:t>
+      </w:r>
+      <w:proofErr w:type="spellStart"/>
+      <w:r>
+        <w:t>AA</w:t>
+      </w:r>
+      <w:proofErr w:type="spellEnd"/>
+      <w:r>
+        <w:t xml:space="preserve"> </w:t>
+      </w:r>
+      <w:proofErr w:type="spellStart"/>
+      <w:r>
+        <w:t>AA</w:t>
+      </w:r>
+      <w:proofErr w:type="spellEnd"/>
+      <w:r>
+        <w:t xml:space="preserve"> </w:t>
+      </w:r>
+      <w:proofErr w:type="spellStart"/>
+      <w:r>
+        <w:t>AA</w:t>
+      </w:r>
+      <w:proofErr w:type="spellEnd"/>
+      <w:r>
+        <w:t xml:space="preserve"> </w:t>
+      </w:r>
+      <w:proofErr w:type="spellStart"/>
+      <w:r>
+        <w:t>AA</w:t>
+      </w:r>
+      <w:proofErr w:type="spellEnd"/>
+      <w:r>
+        <w:t xml:space="preserve"> </w:t>
+      </w:r>
+      <w:proofErr w:type="spellStart"/>
+      <w:r>
+        <w:t>AA</w:t>
+      </w:r>
+      <w:proofErr w:type="spellEnd"/>
+      <w:r>
+        <w:t xml:space="preserve"> </w:t>
+      </w:r>
+      <w:proofErr w:type="spellStart"/>
+      <w:r>
+        <w:t>AA</w:t>
+      </w:r>
+      <w:proofErr w:type="spellEnd"/>
+      <w:r>
+        <w:t xml:space="preserve"> </w:t>
+      </w:r>
+      <w:proofErr w:type="spellStart"/>
+      <w:r>
+        <w:t>AA</w:t>
+      </w:r>
+      <w:proofErr w:type="spellEnd"/>
+      <w:r>
+        <w:t xml:space="preserve"> </w:t>
+      </w:r>
+      <w:proofErr w:type="spellStart"/>
+      <w:r>
+        <w:t>AA</w:t>
+      </w:r>
+      <w:proofErr w:type="spellEnd"/>
+      <w:r>
+        <w:t xml:space="preserve"> </w:t>
+      </w:r>
+      <w:proofErr w:type="spellStart"/>
+      <w:r>
+        <w:t>AA</w:t>
+      </w:r>
+      <w:proofErr w:type="spellEnd"/>
+      <w:r>
+        <w:t xml:space="preserve"> </w:t>
+      </w:r>
+      <w:proofErr w:type="spellStart"/>
+      <w:r>
+        <w:t>AA</w:t>
+      </w:r>
+      <w:proofErr w:type="spellEnd"/>
+      <w:r>
+        <w:t xml:space="preserve"> </w:t>
+      </w:r>
+      <w:proofErr w:type="spellStart"/>
+      <w:r>
+        <w:t>AA</w:t>
+      </w:r>
+      <w:proofErr w:type="spellEnd"/>
+      <w:r>
+        <w:t xml:space="preserve"> </w:t>
+      </w:r>
+      <w:proofErr w:type="spellStart"/>
+      <w:r>
+        <w:t>AA</w:t>
+      </w:r>
+      <w:proofErr w:type="spellEnd"/>
+      <w:r>
+        <w:t xml:space="preserve"> </w:t>
+      </w:r>
+      <w:proofErr w:type="spellStart"/>
+      <w:r>
+        <w:t>AA</w:t>
+      </w:r>
+      <w:proofErr w:type="spellEnd"/>
+      <w:r>
+        <w:t xml:space="preserve"> </w:t>
+      </w:r>
+      <w:proofErr w:type="spellStart"/>
+      <w:r>
+        <w:t>AA</w:t>
+      </w:r>
+      <w:proofErr w:type="spellEnd"/>
+      <w:r>
+        <w:t xml:space="preserve"> </w:t>
+      </w:r>
+      <w:proofErr w:type="spellStart"/>
+      <w:r>
+        <w:t>AA</w:t>
+      </w:r>
+      <w:proofErr w:type="spellEnd"/>
+      <w:r>
+        <w:t xml:space="preserve"> </w:t>
+      </w:r>
+      <w:proofErr w:type="spellStart"/>
+      <w:r>
+        <w:t>AA</w:t>
+      </w:r>
+      <w:proofErr w:type="spellEnd"/>
+      <w:r>
+        <w:t xml:space="preserve"> </w:t>
+      </w:r>
+      <w:proofErr w:type="spellStart"/>
+      <w:r>
+        <w:t>AA</w:t>
+      </w:r>
+      <w:proofErr w:type="spellEnd"/>
+      <w:r>
+        <w:t xml:space="preserve"> </w:t>
+      </w:r>
+      <w:proofErr w:type="spellStart"/>
+      <w:r>
+        <w:t>AA</w:t>
+      </w:r>
+      <w:proofErr w:type="spellEnd"/>
+      <w:r>
+        <w:t xml:space="preserve"> </w:t>
+      </w:r>
+      <w:proofErr w:type="spellStart"/>
+      <w:r>
+        <w:t>AA</w:t>
+      </w:r>
+      <w:proofErr w:type="spellEnd"/>
+      <w:r>
+        <w:t xml:space="preserve"> </w:t>
+      </w:r>
+      <w:proofErr w:type="spellStart"/>
+      <w:r>
+        <w:t>AA</w:t>
+      </w:r>
+      <w:proofErr w:type="spellEnd"/>
+      <w:r>
+        <w:t xml:space="preserve"> </w:t>
+      </w:r>
+      <w:proofErr w:type="spellStart"/>
+      <w:r>
+        <w:t>AA</w:t>
+      </w:r>
+      <w:proofErr w:type="spellEnd"/>
+      <w:r>
+        <w:t xml:space="preserve"> </w:t>
+      </w:r>
+      <w:proofErr w:type="spellStart"/>
+      <w:r>
+        <w:t>AA</w:t>
+      </w:r>
+      <w:proofErr w:type="spellEnd"/>
+      <w:r>
+        <w:t xml:space="preserve"> </w:t>
+      </w:r>
+      <w:proofErr w:type="spellStart"/>
+      <w:r>
+        <w:t>AA</w:t>
+      </w:r>
+      <w:proofErr w:type="spellEnd"/>
+      <w:r>
+        <w:t xml:space="preserve"> </w:t>
+      </w:r>
+      <w:proofErr w:type="spellStart"/>
+      <w:r>
+        <w:t>AA</w:t>
+      </w:r>
+      <w:proofErr w:type="spellEnd"/>
+      <w:r>
+        <w:t xml:space="preserve"> </w:t>
+      </w:r>
+      <w:proofErr w:type="spellStart"/>
+      <w:r>
+        <w:t>AA</w:t>
+      </w:r>
+      <w:proofErr w:type="spellEnd"/>
+      <w:r>
+        <w:t xml:space="preserve"> </w:t>
+      </w:r>
+      <w:proofErr w:type="spellStart"/>
+      <w:r>
+        <w:t>AA</w:t>
+      </w:r>
+      <w:proofErr w:type="spellEnd"/>
+      <w:r>
+        <w:t xml:space="preserve"> </w:t>
+      </w:r>
+      <w:proofErr w:type="spellStart"/>
+      <w:r>
+        <w:t>AA</w:t>
+      </w:r>
+      <w:proofErr w:type="spellEnd"/>
+      <w:r>
+        <w:t xml:space="preserve"> </w:t>
+      </w:r>
+      <w:proofErr w:type="spellStart"/>
+      <w:r>
+        <w:t>AA</w:t>
+      </w:r>
+      <w:proofErr w:type="spellEnd"/>
+      <w:r>
+        <w:t xml:space="preserve"> </w:t>
+      </w:r>
+      <w:proofErr w:type="spellStart"/>
+      <w:r>
+        <w:t>AA</w:t>
+      </w:r>
+      <w:proofErr w:type="spellEnd"/>
+      <w:r>
+        <w:t xml:space="preserve"> </w:t>
+      </w:r>
+      <w:proofErr w:type="spellStart"/>
+      <w:r>
+        <w:t>AA</w:t>
+      </w:r>
+      <w:proofErr w:type="spellEnd"/>
+      <w:r>
+        <w:t xml:space="preserve"> </w:t>
+      </w:r>
+      <w:proofErr w:type="spellStart"/>
+      <w:r>
+        <w:t>AA</w:t>
+      </w:r>
+      <w:proofErr w:type="spellEnd"/>
+      <w:r>
+        <w:t xml:space="preserve"> </w:t>
+      </w:r>
+      <w:proofErr w:type="spellStart"/>
+      <w:r>
+        <w:t>AA</w:t>
+      </w:r>
+      <w:proofErr w:type="spellEnd"/>
+      <w:r>
+        <w:t xml:space="preserve"> </w:t>
+      </w:r>
+      <w:proofErr w:type="spellStart"/>
+      <w:r>
+        <w:t>AA</w:t>
+      </w:r>
+      <w:proofErr w:type="spellEnd"/>
+      <w:r>
+        <w:t xml:space="preserve"> </w:t>
+      </w:r>
+      <w:proofErr w:type="spellStart"/>
+      <w:r>
+        <w:t>AA</w:t>
+      </w:r>
+      <w:proofErr w:type="spellEnd"/>
+      <w:r>
+        <w:t xml:space="preserve"> </w:t>
+      </w:r>
+      <w:proofErr w:type="spellStart"/>
+      <w:r>
+        <w:t>AA</w:t>
+      </w:r>
+      <w:proofErr w:type="spellEnd"/>
+      <w:r>
+        <w:t xml:space="preserve"> </w:t>
+      </w:r>
+      <w:proofErr w:type="spellStart"/>
+      <w:r>
+        <w:t>AA</w:t>
+      </w:r>
+      <w:proofErr w:type="spellEnd"/>
+      <w:r>
+        <w:t xml:space="preserve"> </w:t>
+      </w:r>
+      <w:proofErr w:type="spellStart"/>
+      <w:r>
+        <w:t>AA</w:t>
+      </w:r>
+      <w:proofErr w:type="spellEnd"/>
+      <w:r>
+        <w:t xml:space="preserve"> </w:t>
+      </w:r>
+      <w:proofErr w:type="spellStart"/>
+      <w:r>
+        <w:t>AA</w:t>
+      </w:r>
+      <w:proofErr w:type="spellEnd"/>
+      <w:r>
+        <w:t xml:space="preserve"> </w:t>
+      </w:r>
+      <w:proofErr w:type="spellStart"/>
+      <w:r>
+        <w:t>AA</w:t>
+      </w:r>
+      <w:proofErr w:type="spellEnd"/>
+      <w:r>
+        <w:t xml:space="preserve"> </w:t>
+      </w:r>
+      <w:proofErr w:type="spellStart"/>
+      <w:r>
+        <w:t>AA</w:t>
+      </w:r>
+      <w:proofErr w:type="spellEnd"/>
+      <w:r>
+        <w:t xml:space="preserve"> </w:t>
+      </w:r>
+      <w:proofErr w:type="spellStart"/>
+      <w:r>
+        <w:t>AA</w:t>
+      </w:r>
+      <w:proofErr w:type="spellEnd"/>
+      <w:r>
+        <w:t xml:space="preserve"> </w:t>
+      </w:r>
+      <w:proofErr w:type="spellStart"/>
+      <w:r>
+        <w:t>AA</w:t>
+      </w:r>
+      <w:proofErr w:type="spellEnd"/>
+      <w:r>
+        <w:t xml:space="preserve"> </w:t>
+      </w:r>
+      <w:proofErr w:type="spellStart"/>
+      <w:r>
+        <w:t>AA</w:t>
+      </w:r>
+      <w:proofErr w:type="spellEnd"/>
+      <w:r>
+        <w:t xml:space="preserve"> </w:t>
+      </w:r>
+      <w:proofErr w:type="spellStart"/>
+      <w:r>
+        <w:t>AA</w:t>
+      </w:r>
+      <w:proofErr w:type="spellEnd"/>
+      <w:r>
+        <w:t xml:space="preserve"> </w:t>
+      </w:r>
+      <w:proofErr w:type="spellStart"/>
+      <w:r>
+        <w:t>AA</w:t>
+      </w:r>
+      <w:proofErr w:type="spellEnd"/>
+      <w:r>
+        <w:t xml:space="preserve"> </w:t>
+      </w:r>
+      <w:proofErr w:type="spellStart"/>
+      <w:r>
+        <w:t>AA</w:t>
+      </w:r>
+      <w:proofErr w:type="spellEnd"/>
+      <w:r>
+        <w:t xml:space="preserve"> </w:t>
+      </w:r>
+      <w:proofErr w:type="spellStart"/>
+      <w:r>
+        <w:t>AA</w:t>
+      </w:r>
+      <w:proofErr w:type="spellEnd"/>
+      <w:r>
+        <w:t xml:space="preserve"> </w:t>
+      </w:r>
+      <w:proofErr w:type="spellStart"/>
+      <w:r>
+        <w:t>AA</w:t>
+      </w:r>
+      <w:proofErr w:type="spellEnd"/>
+      <w:r>
+        <w:t xml:space="preserve"> </w:t>
+      </w:r>
+      <w:proofErr w:type="spellStart"/>
+      <w:r>
+        <w:t>AA</w:t>
+      </w:r>
+      <w:proofErr w:type="spellEnd"/>
+      <w:r>
+        <w:t xml:space="preserve"> </w:t>
+      </w:r>
+      <w:proofErr w:type="spellStart"/>
+      <w:r>
+        <w:t>AA</w:t>
+      </w:r>
+      <w:proofErr w:type="spellEnd"/>
+      <w:r>
+        <w:t xml:space="preserve"> </w:t>
+      </w:r>
+      <w:proofErr w:type="spellStart"/>
+      <w:r>
+        <w:t>AA</w:t>
+      </w:r>
+      <w:proofErr w:type="spellEnd"/>
+      <w:r>
+        <w:t xml:space="preserve"> </w:t>
+      </w:r>
+      <w:proofErr w:type="spellStart"/>
+      <w:r>
+        <w:t>AA</w:t>
+      </w:r>
+      <w:proofErr w:type="spellEnd"/>
+      <w:r>
+        <w:t xml:space="preserve"> </w:t>
+      </w:r>
+      <w:proofErr w:type="spellStart"/>
+      <w:r>
+        <w:t>AA</w:t>
+      </w:r>
+      <w:proofErr w:type="spellEnd"/>
+      <w:r>
+        <w:t xml:space="preserve"> </w:t>
+      </w:r>
+      <w:proofErr w:type="spellStart"/>
+      <w:r>
+        <w:t>AA</w:t>
+      </w:r>
+      <w:proofErr w:type="spellEnd"/>
+      <w:r>
+        <w:t xml:space="preserve"> </w:t>
+      </w:r>
+      <w:proofErr w:type="spellStart"/>
+      <w:r>
+        <w:t>AA</w:t>
+      </w:r>
+      <w:proofErr w:type="spellEnd"/>
+      <w:r>
+        <w:t xml:space="preserve"> </w:t>
+      </w:r>
+      <w:proofErr w:type="spellStart"/>
+      <w:r>
+        <w:t>AA</w:t>
+      </w:r>
+      <w:proofErr w:type="spellEnd"/>
+      <w:r>
+        <w:t xml:space="preserve"> </w:t>
+      </w:r>
+      <w:proofErr w:type="spellStart"/>
+      <w:r>
+        <w:t>AA</w:t>
+      </w:r>
+      <w:proofErr w:type="spellEnd"/>
+      <w:r>
+        <w:t xml:space="preserve"> </w:t>
+      </w:r>
+      <w:proofErr w:type="spellStart"/>
+      <w:r>
+        <w:t>AA</w:t>
+      </w:r>
+      <w:proofErr w:type="spellEnd"/>
+      <w:r>
+        <w:t xml:space="preserve"> </w:t>
+      </w:r>
+      <w:proofErr w:type="spellStart"/>
+      <w:r>
+        <w:t>AA</w:t>
+      </w:r>
+      <w:proofErr w:type="spellEnd"/>
+      <w:r>
+        <w:t xml:space="preserve"> </w:t>
+      </w:r>
+      <w:proofErr w:type="spellStart"/>
+      <w:r>
+        <w:t>AA</w:t>
+      </w:r>
+      <w:proofErr w:type="spellEnd"/>
+      <w:r>
+        <w:t xml:space="preserve"> </w:t>
+      </w:r>
+      <w:proofErr w:type="spellStart"/>
+      <w:r>
+        <w:t>AA</w:t>
+      </w:r>
+      <w:proofErr w:type="spellEnd"/>
+      <w:r>
+        <w:t xml:space="preserve"> </w:t>
+      </w:r>
+      <w:proofErr w:type="spellStart"/>
+      <w:r>
+        <w:t>AA</w:t>
+      </w:r>
+      <w:proofErr w:type="spellEnd"/>
+      <w:r>
+        <w:t xml:space="preserve"> </w:t>
+      </w:r>
+      <w:proofErr w:type="spellStart"/>
+      <w:r>
+        <w:t>AA</w:t>
+      </w:r>
+      <w:proofErr w:type="spellEnd"/>
+      <w:r>
+        <w:t xml:space="preserve"> </w:t>
+      </w:r>
+      <w:proofErr w:type="spellStart"/>
+      <w:r>
+        <w:t>AA</w:t>
+      </w:r>
+      <w:proofErr w:type="spellEnd"/>
+      <w:r>
+        <w:t xml:space="preserve"> </w:t>
+      </w:r>
+      <w:proofErr w:type="spellStart"/>
+      <w:r>
+        <w:t>AA</w:t>
+      </w:r>
+      <w:proofErr w:type="spellEnd"/>
+      <w:r>
+        <w:t xml:space="preserve"> </w:t>
+      </w:r>
+      <w:proofErr w:type="spellStart"/>
+      <w:r>
+        <w:t>AA</w:t>
+      </w:r>
+      <w:proofErr w:type="spellEnd"/>
+      <w:r>
+        <w:t xml:space="preserve"> </w:t>
+      </w:r>
+      <w:proofErr w:type="spellStart"/>
+      <w:r>
+        <w:t>AA</w:t>
+      </w:r>
+      <w:proofErr w:type="spellEnd"/>
     </w:p>
+    <w:p/>
     <w:sectPr>
       <w:pgSz w:w="12240" w:h="15840"/>
       <w:pgMar w:top="1440" w:right="1440" w:bottom="1440" w:left="1440" w:header="720" w:footer="720" w:gutter="0"/>
@@ -134,6 +1397,100 @@
     </w:sectPr>
   </w:body>
 </w:document>
+</file>
+
+<file path=word/numbering.xml><?xml version="1.0" encoding="utf-8"?>
+<w:numbering xmlns:wpc="http://schemas.microsoft.com/office/word/2010/wordprocessingCanvas" xmlns:cx="http://schemas.microsoft.com/office/drawing/2014/chartex" xmlns:cx1="http://schemas.microsoft.com/office/drawing/2015/9/8/chartex" xmlns:cx2="http://schemas.microsoft.com/office/drawing/2015/10/21/chartex" xmlns:cx3="http://schemas.microsoft.com/office/drawing/2016/5/9/chartex" xmlns:cx4="http://schemas.microsoft.com/office/drawing/2016/5/10/chartex" xmlns:cx5="http://schemas.microsoft.com/office/drawing/2016/5/11/chartex" xmlns:mc="http://schemas.openxmlformats.org/markup-compatibility/2006" xmlns:o="urn:schemas-microsoft-com:office:office" xmlns:r="http://schemas.openxmlformats.org/officeDocument/2006/relationships" xmlns:m="http://schemas.openxmlformats.org/officeDocument/2006/math" xmlns:v="urn:schemas-microsoft-com:vml" xmlns:wp14="http://schemas.microsoft.com/office/word/2010/wordprocessingDrawing" xmlns:wp="http://schemas.openxmlformats.org/drawingml/2006/wordprocessingDrawing" xmlns:w10="urn:schemas-microsoft-com:office:word" xmlns:w="http://schemas.openxmlformats.org/wordprocessingml/2006/main" xmlns:w14="http://schemas.microsoft.com/office/word/2010/wordml" xmlns:w15="http://schemas.microsoft.com/office/word/2012/wordml" xmlns:w16se="http://schemas.microsoft.com/office/word/2015/wordml/symex" xmlns:wpg="http://schemas.microsoft.com/office/word/2010/wordprocessingGroup" xmlns:wpi="http://schemas.microsoft.com/office/word/2010/wordprocessingInk" xmlns:wne="http://schemas.microsoft.com/office/word/2006/wordml" xmlns:wps="http://schemas.microsoft.com/office/word/2010/wordprocessingShape" mc:Ignorable="w14 w15 w16se wp14">
+  <w:abstractNum w:abstractNumId="0" w15:restartNumberingAfterBreak="0">
+    <w:nsid w:val="34CA6D26"/>
+    <w:multiLevelType w:val="hybridMultilevel"/>
+    <w:tmpl w:val="2F60E16A"/>
+    <w:lvl w:ilvl="0" w:tplc="0409000F">
+      <w:start w:val="1"/>
+      <w:numFmt w:val="decimal"/>
+      <w:lvlText w:val="%1."/>
+      <w:lvlJc w:val="left"/>
+      <w:pPr>
+        <w:ind w:left="720" w:hanging="360"/>
+      </w:pPr>
+    </w:lvl>
+    <w:lvl w:ilvl="1" w:tplc="04090019" w:tentative="1">
+      <w:start w:val="1"/>
+      <w:numFmt w:val="lowerLetter"/>
+      <w:lvlText w:val="%2."/>
+      <w:lvlJc w:val="left"/>
+      <w:pPr>
+        <w:ind w:left="1440" w:hanging="360"/>
+      </w:pPr>
+    </w:lvl>
+    <w:lvl w:ilvl="2" w:tplc="0409001B" w:tentative="1">
+      <w:start w:val="1"/>
+      <w:numFmt w:val="lowerRoman"/>
+      <w:lvlText w:val="%3."/>
+      <w:lvlJc w:val="right"/>
+      <w:pPr>
+        <w:ind w:left="2160" w:hanging="180"/>
+      </w:pPr>
+    </w:lvl>
+    <w:lvl w:ilvl="3" w:tplc="0409000F" w:tentative="1">
+      <w:start w:val="1"/>
+      <w:numFmt w:val="decimal"/>
+      <w:lvlText w:val="%4."/>
+      <w:lvlJc w:val="left"/>
+      <w:pPr>
+        <w:ind w:left="2880" w:hanging="360"/>
+      </w:pPr>
+    </w:lvl>
+    <w:lvl w:ilvl="4" w:tplc="04090019" w:tentative="1">
+      <w:start w:val="1"/>
+      <w:numFmt w:val="lowerLetter"/>
+      <w:lvlText w:val="%5."/>
+      <w:lvlJc w:val="left"/>
+      <w:pPr>
+        <w:ind w:left="3600" w:hanging="360"/>
+      </w:pPr>
+    </w:lvl>
+    <w:lvl w:ilvl="5" w:tplc="0409001B" w:tentative="1">
+      <w:start w:val="1"/>
+      <w:numFmt w:val="lowerRoman"/>
+      <w:lvlText w:val="%6."/>
+      <w:lvlJc w:val="right"/>
+      <w:pPr>
+        <w:ind w:left="4320" w:hanging="180"/>
+      </w:pPr>
+    </w:lvl>
+    <w:lvl w:ilvl="6" w:tplc="0409000F" w:tentative="1">
+      <w:start w:val="1"/>
+      <w:numFmt w:val="decimal"/>
+      <w:lvlText w:val="%7."/>
+      <w:lvlJc w:val="left"/>
+      <w:pPr>
+        <w:ind w:left="5040" w:hanging="360"/>
+      </w:pPr>
+    </w:lvl>
+    <w:lvl w:ilvl="7" w:tplc="04090019" w:tentative="1">
+      <w:start w:val="1"/>
+      <w:numFmt w:val="lowerLetter"/>
+      <w:lvlText w:val="%8."/>
+      <w:lvlJc w:val="left"/>
+      <w:pPr>
+        <w:ind w:left="5760" w:hanging="360"/>
+      </w:pPr>
+    </w:lvl>
+    <w:lvl w:ilvl="8" w:tplc="0409001B" w:tentative="1">
+      <w:start w:val="1"/>
+      <w:numFmt w:val="lowerRoman"/>
+      <w:lvlText w:val="%9."/>
+      <w:lvlJc w:val="right"/>
+      <w:pPr>
+        <w:ind w:left="6480" w:hanging="180"/>
+      </w:pPr>
+    </w:lvl>
+  </w:abstractNum>
+  <w:num w:numId="1">
+    <w:abstractNumId w:val="0"/>
+  </w:num>
+</w:numbering>
 </file>
 
 <file path=word/styles.xml><?xml version="1.0" encoding="utf-8"?>
@@ -153,7 +1510,7 @@
       </w:pPr>
     </w:pPrDefault>
   </w:docDefaults>
-  <w:latentStyles w:defLockedState="0" w:defUIPriority="99" w:defSemiHidden="0" w:defUnhideWhenUsed="0" w:defQFormat="0" w:count="372">
+  <w:latentStyles w:defLockedState="0" w:defUIPriority="99" w:defSemiHidden="0" w:defUnhideWhenUsed="0" w:defQFormat="0" w:count="374">
     <w:lsdException w:name="Normal" w:uiPriority="0" w:qFormat="1"/>
     <w:lsdException w:name="heading 1" w:uiPriority="9" w:qFormat="1"/>
     <w:lsdException w:name="heading 2" w:semiHidden="1" w:uiPriority="9" w:unhideWhenUsed="1" w:qFormat="1"/>
@@ -259,7 +1616,6 @@
     <w:lsdException w:name="HTML Sample" w:semiHidden="1" w:unhideWhenUsed="1"/>
     <w:lsdException w:name="HTML Typewriter" w:semiHidden="1" w:unhideWhenUsed="1"/>
     <w:lsdException w:name="HTML Variable" w:semiHidden="1" w:unhideWhenUsed="1"/>
-    <w:lsdException w:name="Normal Table" w:semiHidden="1" w:unhideWhenUsed="1"/>
     <w:lsdException w:name="annotation subject" w:semiHidden="1" w:unhideWhenUsed="1"/>
     <w:lsdException w:name="No List" w:semiHidden="1" w:unhideWhenUsed="1"/>
     <w:lsdException w:name="Outline List 1" w:semiHidden="1" w:unhideWhenUsed="1"/>
@@ -305,11 +1661,9 @@
     <w:lsdException w:name="Table Subtle 1" w:semiHidden="1" w:unhideWhenUsed="1"/>
     <w:lsdException w:name="Table Subtle 2" w:semiHidden="1" w:unhideWhenUsed="1"/>
     <w:lsdException w:name="Table Web 1" w:semiHidden="1" w:unhideWhenUsed="1"/>
-    <w:lsdException w:name="Table Web 2" w:semiHidden="1" w:unhideWhenUsed="1"/>
     <w:lsdException w:name="Table Web 3" w:semiHidden="1" w:unhideWhenUsed="1"/>
     <w:lsdException w:name="Balloon Text" w:semiHidden="1" w:unhideWhenUsed="1"/>
     <w:lsdException w:name="Table Grid" w:uiPriority="39"/>
-    <w:lsdException w:name="Table Theme" w:semiHidden="1" w:unhideWhenUsed="1"/>
     <w:lsdException w:name="Placeholder Text" w:semiHidden="1"/>
     <w:lsdException w:name="No Spacing" w:uiPriority="1" w:qFormat="1"/>
     <w:lsdException w:name="Light Shading" w:uiPriority="60"/>
@@ -526,6 +1880,8 @@
     <w:lsdException w:name="List Table 6 Colorful Accent 6" w:uiPriority="51"/>
     <w:lsdException w:name="List Table 7 Colorful Accent 6" w:uiPriority="52"/>
     <w:lsdException w:name="Mention" w:semiHidden="1" w:unhideWhenUsed="1"/>
+    <w:lsdException w:name="Smart Hyperlink" w:semiHidden="1" w:unhideWhenUsed="1"/>
+    <w:lsdException w:name="Hashtag" w:semiHidden="1" w:unhideWhenUsed="1"/>
   </w:latentStyles>
   <w:style w:type="paragraph" w:default="1" w:styleId="Normal">
     <w:name w:val="Normal"/>
@@ -534,7 +1890,6 @@
   <w:style w:type="character" w:default="1" w:styleId="DefaultParagraphFont">
     <w:name w:val="Default Paragraph Font"/>
     <w:uiPriority w:val="1"/>
-    <w:semiHidden/>
     <w:unhideWhenUsed/>
   </w:style>
   <w:style w:type="table" w:default="1" w:styleId="TableNormal">
@@ -557,6 +1912,17 @@
     <w:uiPriority w:val="99"/>
     <w:semiHidden/>
     <w:unhideWhenUsed/>
+  </w:style>
+  <w:style w:type="paragraph" w:styleId="ListParagraph">
+    <w:name w:val="List Paragraph"/>
+    <w:basedOn w:val="Normal"/>
+    <w:uiPriority w:val="34"/>
+    <w:qFormat/>
+    <w:rsid w:val="00232DA6"/>
+    <w:pPr>
+      <w:ind w:left="720"/>
+      <w:contextualSpacing/>
+    </w:pPr>
   </w:style>
 </w:styles>
 </file>

</xml_diff>